<commit_message>
template and code changes
</commit_message>
<xml_diff>
--- a/templates/MDL_Template_Data_Mapping_Comments.docx
+++ b/templates/MDL_Template_Data_Mapping_Comments.docx
@@ -879,9 +879,25 @@
           <w:spacing w:val="-2"/>
           <w:sz w:val="24"/>
           <w:szCs w:val="24"/>
+        </w:rPr>
+        <w:t>[</w:t>
+      </w:r>
+      <w:r>
+        <w:rPr>
+          <w:spacing w:val="-2"/>
+          <w:sz w:val="24"/>
+          <w:szCs w:val="24"/>
           <w:highlight w:val="yellow"/>
         </w:rPr>
         <w:t>the</w:t>
+      </w:r>
+      <w:r>
+        <w:rPr>
+          <w:spacing w:val="-2"/>
+          <w:sz w:val="24"/>
+          <w:szCs w:val="24"/>
+        </w:rPr>
+        <w:t>]</w:t>
       </w:r>
       <w:r>
         <w:rPr>
@@ -2351,7 +2367,10 @@
       </w:r>
       <w:hyperlink r:id="rId20">
         <w:r>
-          <w:t xml:space="preserve"> ${</w:t>
+          <w:t xml:space="preserve"> </w:t>
+        </w:r>
+        <w:r>
+          <w:t>[</w:t>
         </w:r>
         <w:proofErr w:type="spellStart"/>
         <w:r>
@@ -2359,7 +2378,7 @@
         </w:r>
         <w:proofErr w:type="spellEnd"/>
         <w:r>
-          <w:t>}</w:t>
+          <w:t>]</w:t>
         </w:r>
         <w:r>
           <w:rPr>
@@ -2573,7 +2592,7 @@
           <w:sz w:val="24"/>
           <w:szCs w:val="24"/>
         </w:rPr>
-        <w:t xml:space="preserve">; and 4) the contact information of the managing official responsible for </w:t>
+        <w:t xml:space="preserve">; and 4) the contact information of the managing official responsible for implementing </w:t>
       </w:r>
       <w:r>
         <w:rPr>
@@ -2581,7 +2600,7 @@
           <w:szCs w:val="24"/>
         </w:rPr>
         <w:lastRenderedPageBreak/>
-        <w:t>implementing the proposed alternative course of action.</w:t>
+        <w:t>the proposed alternative course of action.</w:t>
       </w:r>
     </w:p>
     <w:p>
@@ -2789,7 +2808,7 @@
           <w:sz w:val="24"/>
           <w:szCs w:val="24"/>
         </w:rPr>
-        <w:t>${</w:t>
+        <w:t>[</w:t>
       </w:r>
       <w:proofErr w:type="spellStart"/>
       <w:r>
@@ -2805,7 +2824,7 @@
           <w:sz w:val="24"/>
           <w:szCs w:val="24"/>
         </w:rPr>
-        <w:t>}</w:t>
+        <w:t>]</w:t>
       </w:r>
       <w:r>
         <w:rPr>
@@ -3878,7 +3897,7 @@
           <v:imagedata r:id="rId1" o:title=""/>
           <w10:wrap anchorx="page" anchory="page"/>
         </v:shape>
-        <o:OLEObject Type="Embed" ProgID="Word.Picture.8" ShapeID="_x0000_s1026" DrawAspect="Content" ObjectID="_1820324426" r:id="rId2"/>
+        <o:OLEObject Type="Embed" ProgID="Word.Picture.8" ShapeID="_x0000_s1026" DrawAspect="Content" ObjectID="_1821364656" r:id="rId2"/>
       </w:object>
     </w:r>
     <w:r>
@@ -5832,6 +5851,15 @@
 </file>
 
 <file path=customXml/item1.xml><?xml version="1.0" encoding="utf-8"?>
+<?mso-contentType ?>
+<FormTemplates xmlns="http://schemas.microsoft.com/sharepoint/v3/contenttype/forms">
+  <Display>DocumentLibraryForm</Display>
+  <Edit>DocumentLibraryForm</Edit>
+  <New>DocumentLibraryForm</New>
+</FormTemplates>
+</file>
+
+<file path=customXml/item2.xml><?xml version="1.0" encoding="utf-8"?>
 <ct:contentTypeSchema xmlns:ct="http://schemas.microsoft.com/office/2006/metadata/contentType" xmlns:ma="http://schemas.microsoft.com/office/2006/metadata/properties/metaAttributes" ct:_="" ma:_="" ma:contentTypeName="Document" ma:contentTypeID="0x010100F126565443E1F344BFAEE422504F4339" ma:contentTypeVersion="0" ma:contentTypeDescription="Create a new document." ma:contentTypeScope="" ma:versionID="492a193985b7199b3960d0605ff30ce1">
   <xsd:schema xmlns:xsd="http://www.w3.org/2001/XMLSchema" xmlns:xs="http://www.w3.org/2001/XMLSchema" xmlns:p="http://schemas.microsoft.com/office/2006/metadata/properties" targetNamespace="http://schemas.microsoft.com/office/2006/metadata/properties" ma:root="true" ma:fieldsID="b764bea3eb9b1a5be8fd57fac5fb459b">
     <xsd:element name="properties">
@@ -5945,15 +5973,6 @@
 </ct:contentTypeSchema>
 </file>
 
-<file path=customXml/item2.xml><?xml version="1.0" encoding="utf-8"?>
-<?mso-contentType ?>
-<FormTemplates xmlns="http://schemas.microsoft.com/sharepoint/v3/contenttype/forms">
-  <Display>DocumentLibraryForm</Display>
-  <Edit>DocumentLibraryForm</Edit>
-  <New>DocumentLibraryForm</New>
-</FormTemplates>
-</file>
-
 <file path=customXml/item3.xml><?xml version="1.0" encoding="utf-8"?>
 <p:properties xmlns:p="http://schemas.microsoft.com/office/2006/metadata/properties" xmlns:xsi="http://www.w3.org/2001/XMLSchema-instance" xmlns:pc="http://schemas.microsoft.com/office/infopath/2007/PartnerControls">
   <documentManagement/>
@@ -5961,6 +5980,14 @@
 </file>
 
 <file path=customXml/itemProps1.xml><?xml version="1.0" encoding="utf-8"?>
+<ds:datastoreItem xmlns:ds="http://schemas.openxmlformats.org/officeDocument/2006/customXml" ds:itemID="{2123481F-583C-4491-8BD7-A223B6902F04}">
+  <ds:schemaRefs>
+    <ds:schemaRef ds:uri="http://schemas.microsoft.com/sharepoint/v3/contenttype/forms"/>
+  </ds:schemaRefs>
+</ds:datastoreItem>
+</file>
+
+<file path=customXml/itemProps2.xml><?xml version="1.0" encoding="utf-8"?>
 <ds:datastoreItem xmlns:ds="http://schemas.openxmlformats.org/officeDocument/2006/customXml" ds:itemID="{01DF460B-8754-4B34-B61F-D5EF1A2120E9}">
   <ds:schemaRefs>
     <ds:schemaRef ds:uri="http://schemas.microsoft.com/office/2006/metadata/contentType"/>
@@ -5972,14 +5999,6 @@
     <ds:schemaRef ds:uri="http://purl.org/dc/terms/"/>
     <ds:schemaRef ds:uri="http://schemas.microsoft.com/internal/obd"/>
     <ds:schemaRef ds:uri="http://schemas.microsoft.com/office/infopath/2007/PartnerControls"/>
-  </ds:schemaRefs>
-</ds:datastoreItem>
-</file>
-
-<file path=customXml/itemProps2.xml><?xml version="1.0" encoding="utf-8"?>
-<ds:datastoreItem xmlns:ds="http://schemas.openxmlformats.org/officeDocument/2006/customXml" ds:itemID="{2123481F-583C-4491-8BD7-A223B6902F04}">
-  <ds:schemaRefs>
-    <ds:schemaRef ds:uri="http://schemas.microsoft.com/sharepoint/v3/contenttype/forms"/>
   </ds:schemaRefs>
 </ds:datastoreItem>
 </file>

</xml_diff>

<commit_message>
updated code and template.
</commit_message>
<xml_diff>
--- a/templates/MDL_Template_Data_Mapping_Comments.docx
+++ b/templates/MDL_Template_Data_Mapping_Comments.docx
@@ -760,7 +760,6 @@
         </w:rPr>
         <w:t>[</w:t>
       </w:r>
-      <w:proofErr w:type="gramStart"/>
       <w:r>
         <w:rPr>
           <w:sz w:val="24"/>
@@ -777,7 +776,6 @@
         </w:rPr>
         <w:t>he</w:t>
       </w:r>
-      <w:proofErr w:type="gramEnd"/>
       <w:r>
         <w:rPr>
           <w:sz w:val="24"/>
@@ -879,25 +877,9 @@
           <w:spacing w:val="-2"/>
           <w:sz w:val="24"/>
           <w:szCs w:val="24"/>
-        </w:rPr>
-        <w:t>[</w:t>
-      </w:r>
-      <w:r>
-        <w:rPr>
-          <w:spacing w:val="-2"/>
-          <w:sz w:val="24"/>
-          <w:szCs w:val="24"/>
           <w:highlight w:val="yellow"/>
         </w:rPr>
         <w:t>the</w:t>
-      </w:r>
-      <w:r>
-        <w:rPr>
-          <w:spacing w:val="-2"/>
-          <w:sz w:val="24"/>
-          <w:szCs w:val="24"/>
-        </w:rPr>
-        <w:t>]</w:t>
       </w:r>
       <w:r>
         <w:rPr>
@@ -2363,31 +2345,41 @@
           <w:sz w:val="24"/>
           <w:szCs w:val="24"/>
         </w:rPr>
-        <w:t xml:space="preserve">to Treasury via email at </w:t>
-      </w:r>
-      <w:hyperlink r:id="rId20">
-        <w:r>
-          <w:t xml:space="preserve"> </w:t>
-        </w:r>
-        <w:r>
-          <w:t>[</w:t>
-        </w:r>
-        <w:proofErr w:type="spellStart"/>
-        <w:r>
-          <w:t>treasury_contact_email</w:t>
-        </w:r>
-        <w:proofErr w:type="spellEnd"/>
-        <w:r>
-          <w:t>]</w:t>
-        </w:r>
-        <w:r>
-          <w:rPr>
-            <w:sz w:val="24"/>
-            <w:szCs w:val="24"/>
-          </w:rPr>
-          <w:t>.</w:t>
-        </w:r>
-      </w:hyperlink>
+        <w:t>to Treasury via email at</w:t>
+      </w:r>
+      <w:r>
+        <w:t xml:space="preserve"> </w:t>
+      </w:r>
+      <w:r>
+        <w:rPr>
+          <w:sz w:val="24"/>
+          <w:szCs w:val="24"/>
+        </w:rPr>
+        <w:t>[</w:t>
+      </w:r>
+      <w:proofErr w:type="spellStart"/>
+      <w:r>
+        <w:rPr>
+          <w:sz w:val="24"/>
+          <w:szCs w:val="24"/>
+        </w:rPr>
+        <w:t>treasury_contact_email</w:t>
+      </w:r>
+      <w:proofErr w:type="spellEnd"/>
+      <w:r>
+        <w:rPr>
+          <w:sz w:val="24"/>
+          <w:szCs w:val="24"/>
+        </w:rPr>
+        <w:t>]</w:t>
+      </w:r>
+      <w:r>
+        <w:rPr>
+          <w:sz w:val="24"/>
+          <w:szCs w:val="24"/>
+        </w:rPr>
+        <w:t>.</w:t>
+      </w:r>
       <w:r>
         <w:rPr>
           <w:sz w:val="24"/>
@@ -2592,7 +2584,7 @@
           <w:sz w:val="24"/>
           <w:szCs w:val="24"/>
         </w:rPr>
-        <w:t xml:space="preserve">; and 4) the contact information of the managing official responsible for implementing </w:t>
+        <w:t xml:space="preserve">; and 4) the contact information of the managing official responsible for implementing the </w:t>
       </w:r>
       <w:r>
         <w:rPr>
@@ -2600,7 +2592,7 @@
           <w:szCs w:val="24"/>
         </w:rPr>
         <w:lastRenderedPageBreak/>
-        <w:t>the proposed alternative course of action.</w:t>
+        <w:t>proposed alternative course of action.</w:t>
       </w:r>
     </w:p>
     <w:p>
@@ -2840,7 +2832,7 @@
         </w:rPr>
         <w:t xml:space="preserve"> </w:t>
       </w:r>
-      <w:hyperlink r:id="rId21"/>
+      <w:hyperlink r:id="rId20"/>
       <w:r>
         <w:rPr>
           <w:sz w:val="24"/>
@@ -3095,7 +3087,7 @@
       </w:pPr>
     </w:p>
     <w:sectPr>
-      <w:headerReference w:type="default" r:id="rId22"/>
+      <w:headerReference w:type="default" r:id="rId21"/>
       <w:type w:val="continuous"/>
       <w:pgSz w:w="12240" w:h="15840"/>
       <w:pgMar w:top="1440" w:right="1440" w:bottom="1440" w:left="1440" w:header="720" w:footer="720" w:gutter="0"/>
@@ -3897,7 +3889,7 @@
           <v:imagedata r:id="rId1" o:title=""/>
           <w10:wrap anchorx="page" anchory="page"/>
         </v:shape>
-        <o:OLEObject Type="Embed" ProgID="Word.Picture.8" ShapeID="_x0000_s1026" DrawAspect="Content" ObjectID="_1821364656" r:id="rId2"/>
+        <o:OLEObject Type="Embed" ProgID="Word.Picture.8" ShapeID="_x0000_s1026" DrawAspect="Content" ObjectID="_1821453978" r:id="rId2"/>
       </w:object>
     </w:r>
     <w:r>
@@ -5851,15 +5843,6 @@
 </file>
 
 <file path=customXml/item1.xml><?xml version="1.0" encoding="utf-8"?>
-<?mso-contentType ?>
-<FormTemplates xmlns="http://schemas.microsoft.com/sharepoint/v3/contenttype/forms">
-  <Display>DocumentLibraryForm</Display>
-  <Edit>DocumentLibraryForm</Edit>
-  <New>DocumentLibraryForm</New>
-</FormTemplates>
-</file>
-
-<file path=customXml/item2.xml><?xml version="1.0" encoding="utf-8"?>
 <ct:contentTypeSchema xmlns:ct="http://schemas.microsoft.com/office/2006/metadata/contentType" xmlns:ma="http://schemas.microsoft.com/office/2006/metadata/properties/metaAttributes" ct:_="" ma:_="" ma:contentTypeName="Document" ma:contentTypeID="0x010100F126565443E1F344BFAEE422504F4339" ma:contentTypeVersion="0" ma:contentTypeDescription="Create a new document." ma:contentTypeScope="" ma:versionID="492a193985b7199b3960d0605ff30ce1">
   <xsd:schema xmlns:xsd="http://www.w3.org/2001/XMLSchema" xmlns:xs="http://www.w3.org/2001/XMLSchema" xmlns:p="http://schemas.microsoft.com/office/2006/metadata/properties" targetNamespace="http://schemas.microsoft.com/office/2006/metadata/properties" ma:root="true" ma:fieldsID="b764bea3eb9b1a5be8fd57fac5fb459b">
     <xsd:element name="properties">
@@ -5973,6 +5956,15 @@
 </ct:contentTypeSchema>
 </file>
 
+<file path=customXml/item2.xml><?xml version="1.0" encoding="utf-8"?>
+<?mso-contentType ?>
+<FormTemplates xmlns="http://schemas.microsoft.com/sharepoint/v3/contenttype/forms">
+  <Display>DocumentLibraryForm</Display>
+  <Edit>DocumentLibraryForm</Edit>
+  <New>DocumentLibraryForm</New>
+</FormTemplates>
+</file>
+
 <file path=customXml/item3.xml><?xml version="1.0" encoding="utf-8"?>
 <p:properties xmlns:p="http://schemas.microsoft.com/office/2006/metadata/properties" xmlns:xsi="http://www.w3.org/2001/XMLSchema-instance" xmlns:pc="http://schemas.microsoft.com/office/infopath/2007/PartnerControls">
   <documentManagement/>
@@ -5980,14 +5972,6 @@
 </file>
 
 <file path=customXml/itemProps1.xml><?xml version="1.0" encoding="utf-8"?>
-<ds:datastoreItem xmlns:ds="http://schemas.openxmlformats.org/officeDocument/2006/customXml" ds:itemID="{2123481F-583C-4491-8BD7-A223B6902F04}">
-  <ds:schemaRefs>
-    <ds:schemaRef ds:uri="http://schemas.microsoft.com/sharepoint/v3/contenttype/forms"/>
-  </ds:schemaRefs>
-</ds:datastoreItem>
-</file>
-
-<file path=customXml/itemProps2.xml><?xml version="1.0" encoding="utf-8"?>
 <ds:datastoreItem xmlns:ds="http://schemas.openxmlformats.org/officeDocument/2006/customXml" ds:itemID="{01DF460B-8754-4B34-B61F-D5EF1A2120E9}">
   <ds:schemaRefs>
     <ds:schemaRef ds:uri="http://schemas.microsoft.com/office/2006/metadata/contentType"/>
@@ -5999,6 +5983,14 @@
     <ds:schemaRef ds:uri="http://purl.org/dc/terms/"/>
     <ds:schemaRef ds:uri="http://schemas.microsoft.com/internal/obd"/>
     <ds:schemaRef ds:uri="http://schemas.microsoft.com/office/infopath/2007/PartnerControls"/>
+  </ds:schemaRefs>
+</ds:datastoreItem>
+</file>
+
+<file path=customXml/itemProps2.xml><?xml version="1.0" encoding="utf-8"?>
+<ds:datastoreItem xmlns:ds="http://schemas.openxmlformats.org/officeDocument/2006/customXml" ds:itemID="{2123481F-583C-4491-8BD7-A223B6902F04}">
+  <ds:schemaRefs>
+    <ds:schemaRef ds:uri="http://schemas.microsoft.com/sharepoint/v3/contenttype/forms"/>
   </ds:schemaRefs>
 </ds:datastoreItem>
 </file>

</xml_diff>

<commit_message>
updated template with space
</commit_message>
<xml_diff>
--- a/templates/MDL_Template_Data_Mapping_Comments.docx
+++ b/templates/MDL_Template_Data_Mapping_Comments.docx
@@ -2343,7 +2343,6 @@
         </w:rPr>
         <w:t>[</w:t>
       </w:r>
-      <w:proofErr w:type="spellStart"/>
       <w:r>
         <w:rPr>
           <w:sz w:val="24"/>
@@ -2351,7 +2350,13 @@
         </w:rPr>
         <w:t>treasury_contact_email</w:t>
       </w:r>
-      <w:proofErr w:type="spellEnd"/>
+      <w:r>
+        <w:rPr>
+          <w:sz w:val="24"/>
+          <w:szCs w:val="24"/>
+        </w:rPr>
+        <w:t xml:space="preserve"> </w:t>
+      </w:r>
       <w:r>
         <w:rPr>
           <w:sz w:val="24"/>
@@ -2563,7 +2568,7 @@
           <w:sz w:val="24"/>
           <w:szCs w:val="24"/>
         </w:rPr>
-        <w:t xml:space="preserve">; and 4) the contact information of the managing official responsible for implementing the </w:t>
+        <w:t xml:space="preserve">; and 4) the contact information of the managing official responsible for implementing </w:t>
       </w:r>
       <w:r>
         <w:rPr>
@@ -2571,7 +2576,7 @@
           <w:szCs w:val="24"/>
         </w:rPr>
         <w:lastRenderedPageBreak/>
-        <w:t>proposed alternative course of action.</w:t>
+        <w:t>the proposed alternative course of action.</w:t>
       </w:r>
     </w:p>
     <w:p>
@@ -2781,7 +2786,6 @@
         </w:rPr>
         <w:t>[</w:t>
       </w:r>
-      <w:proofErr w:type="spellStart"/>
       <w:r>
         <w:rPr>
           <w:sz w:val="24"/>
@@ -2789,7 +2793,13 @@
         </w:rPr>
         <w:t>treasury_contact_email</w:t>
       </w:r>
-      <w:proofErr w:type="spellEnd"/>
+      <w:r>
+        <w:rPr>
+          <w:sz w:val="24"/>
+          <w:szCs w:val="24"/>
+        </w:rPr>
+        <w:t xml:space="preserve"> </w:t>
+      </w:r>
       <w:r>
         <w:rPr>
           <w:sz w:val="24"/>
@@ -3868,7 +3878,7 @@
           <v:imagedata r:id="rId1" o:title=""/>
           <w10:wrap anchorx="page" anchory="page"/>
         </v:shape>
-        <o:OLEObject Type="Embed" ProgID="Word.Picture.8" ShapeID="_x0000_s1026" DrawAspect="Content" ObjectID="_1821554374" r:id="rId2"/>
+        <o:OLEObject Type="Embed" ProgID="Word.Picture.8" ShapeID="_x0000_s1026" DrawAspect="Content" ObjectID="_1824479255" r:id="rId2"/>
       </w:object>
     </w:r>
     <w:r>
@@ -5822,6 +5832,12 @@
 </file>
 
 <file path=customXml/item1.xml><?xml version="1.0" encoding="utf-8"?>
+<p:properties xmlns:p="http://schemas.microsoft.com/office/2006/metadata/properties" xmlns:xsi="http://www.w3.org/2001/XMLSchema-instance" xmlns:pc="http://schemas.microsoft.com/office/infopath/2007/PartnerControls">
+  <documentManagement/>
+</p:properties>
+</file>
+
+<file path=customXml/item2.xml><?xml version="1.0" encoding="utf-8"?>
 <ct:contentTypeSchema xmlns:ct="http://schemas.microsoft.com/office/2006/metadata/contentType" xmlns:ma="http://schemas.microsoft.com/office/2006/metadata/properties/metaAttributes" ct:_="" ma:_="" ma:contentTypeName="Document" ma:contentTypeID="0x010100F126565443E1F344BFAEE422504F4339" ma:contentTypeVersion="0" ma:contentTypeDescription="Create a new document." ma:contentTypeScope="" ma:versionID="492a193985b7199b3960d0605ff30ce1">
   <xsd:schema xmlns:xsd="http://www.w3.org/2001/XMLSchema" xmlns:xs="http://www.w3.org/2001/XMLSchema" xmlns:p="http://schemas.microsoft.com/office/2006/metadata/properties" targetNamespace="http://schemas.microsoft.com/office/2006/metadata/properties" ma:root="true" ma:fieldsID="b764bea3eb9b1a5be8fd57fac5fb459b">
     <xsd:element name="properties">
@@ -5935,12 +5951,6 @@
 </ct:contentTypeSchema>
 </file>
 
-<file path=customXml/item2.xml><?xml version="1.0" encoding="utf-8"?>
-<p:properties xmlns:p="http://schemas.microsoft.com/office/2006/metadata/properties" xmlns:xsi="http://www.w3.org/2001/XMLSchema-instance" xmlns:pc="http://schemas.microsoft.com/office/infopath/2007/PartnerControls">
-  <documentManagement/>
-</p:properties>
-</file>
-
 <file path=customXml/item3.xml><?xml version="1.0" encoding="utf-8"?>
 <?mso-contentType ?>
 <FormTemplates xmlns="http://schemas.microsoft.com/sharepoint/v3/contenttype/forms">
@@ -5951,6 +5961,21 @@
 </file>
 
 <file path=customXml/itemProps1.xml><?xml version="1.0" encoding="utf-8"?>
+<ds:datastoreItem xmlns:ds="http://schemas.openxmlformats.org/officeDocument/2006/customXml" ds:itemID="{A5BE170D-67CC-493F-80F6-03FCA15C5893}">
+  <ds:schemaRefs>
+    <ds:schemaRef ds:uri="http://schemas.microsoft.com/office/infopath/2007/PartnerControls"/>
+    <ds:schemaRef ds:uri="http://schemas.microsoft.com/office/2006/documentManagement/types"/>
+    <ds:schemaRef ds:uri="http://schemas.microsoft.com/office/2006/metadata/properties"/>
+    <ds:schemaRef ds:uri="http://www.w3.org/XML/1998/namespace"/>
+    <ds:schemaRef ds:uri="http://purl.org/dc/dcmitype/"/>
+    <ds:schemaRef ds:uri="http://purl.org/dc/terms/"/>
+    <ds:schemaRef ds:uri="http://schemas.openxmlformats.org/package/2006/metadata/core-properties"/>
+    <ds:schemaRef ds:uri="http://purl.org/dc/elements/1.1/"/>
+  </ds:schemaRefs>
+</ds:datastoreItem>
+</file>
+
+<file path=customXml/itemProps2.xml><?xml version="1.0" encoding="utf-8"?>
 <ds:datastoreItem xmlns:ds="http://schemas.openxmlformats.org/officeDocument/2006/customXml" ds:itemID="{01DF460B-8754-4B34-B61F-D5EF1A2120E9}">
   <ds:schemaRefs>
     <ds:schemaRef ds:uri="http://schemas.microsoft.com/office/2006/metadata/contentType"/>
@@ -5966,21 +5991,6 @@
 </ds:datastoreItem>
 </file>
 
-<file path=customXml/itemProps2.xml><?xml version="1.0" encoding="utf-8"?>
-<ds:datastoreItem xmlns:ds="http://schemas.openxmlformats.org/officeDocument/2006/customXml" ds:itemID="{A5BE170D-67CC-493F-80F6-03FCA15C5893}">
-  <ds:schemaRefs>
-    <ds:schemaRef ds:uri="http://schemas.microsoft.com/office/infopath/2007/PartnerControls"/>
-    <ds:schemaRef ds:uri="http://schemas.microsoft.com/office/2006/documentManagement/types"/>
-    <ds:schemaRef ds:uri="http://schemas.microsoft.com/office/2006/metadata/properties"/>
-    <ds:schemaRef ds:uri="http://www.w3.org/XML/1998/namespace"/>
-    <ds:schemaRef ds:uri="http://purl.org/dc/dcmitype/"/>
-    <ds:schemaRef ds:uri="http://purl.org/dc/terms/"/>
-    <ds:schemaRef ds:uri="http://schemas.openxmlformats.org/package/2006/metadata/core-properties"/>
-    <ds:schemaRef ds:uri="http://purl.org/dc/elements/1.1/"/>
-  </ds:schemaRefs>
-</ds:datastoreItem>
-</file>
-
 <file path=customXml/itemProps3.xml><?xml version="1.0" encoding="utf-8"?>
 <ds:datastoreItem xmlns:ds="http://schemas.openxmlformats.org/officeDocument/2006/customXml" ds:itemID="{2123481F-583C-4491-8BD7-A223B6902F04}">
   <ds:schemaRefs>

</xml_diff>

<commit_message>
Added bolded date and recipient name, removed 'The' from recipient name, corrected font size
</commit_message>
<xml_diff>
--- a/templates/MDL_Template_Data_Mapping_Comments.docx
+++ b/templates/MDL_Template_Data_Mapping_Comments.docx
@@ -757,6 +757,14 @@
         <w:rPr>
           <w:sz w:val="24"/>
           <w:szCs w:val="24"/>
+        </w:rPr>
+        <w:t>[</w:t>
+      </w:r>
+      <w:proofErr w:type="gramStart"/>
+      <w:r>
+        <w:rPr>
+          <w:sz w:val="24"/>
+          <w:szCs w:val="24"/>
           <w:highlight w:val="yellow"/>
         </w:rPr>
         <w:t>T</w:t>
@@ -768,6 +776,14 @@
           <w:highlight w:val="yellow"/>
         </w:rPr>
         <w:t>he</w:t>
+      </w:r>
+      <w:proofErr w:type="gramEnd"/>
+      <w:r>
+        <w:rPr>
+          <w:sz w:val="24"/>
+          <w:szCs w:val="24"/>
+        </w:rPr>
+        <w:t>]</w:t>
       </w:r>
       <w:r>
         <w:rPr>
@@ -863,9 +879,25 @@
           <w:spacing w:val="-2"/>
           <w:sz w:val="24"/>
           <w:szCs w:val="24"/>
+        </w:rPr>
+        <w:t>[</w:t>
+      </w:r>
+      <w:r>
+        <w:rPr>
+          <w:spacing w:val="-2"/>
+          <w:sz w:val="24"/>
+          <w:szCs w:val="24"/>
           <w:highlight w:val="yellow"/>
         </w:rPr>
         <w:t>the</w:t>
+      </w:r>
+      <w:r>
+        <w:rPr>
+          <w:spacing w:val="-2"/>
+          <w:sz w:val="24"/>
+          <w:szCs w:val="24"/>
+        </w:rPr>
+        <w:t>]</w:t>
       </w:r>
       <w:r>
         <w:rPr>
@@ -1038,7 +1070,23 @@
           <w:sz w:val="24"/>
           <w:szCs w:val="24"/>
         </w:rPr>
-        <w:t xml:space="preserve">No questioned costs </w:t>
+        <w:t xml:space="preserve">No </w:t>
+      </w:r>
+      <w:proofErr w:type="gramStart"/>
+      <w:r>
+        <w:rPr>
+          <w:sz w:val="24"/>
+          <w:szCs w:val="24"/>
+        </w:rPr>
+        <w:t>questioned</w:t>
+      </w:r>
+      <w:proofErr w:type="gramEnd"/>
+      <w:r>
+        <w:rPr>
+          <w:sz w:val="24"/>
+          <w:szCs w:val="24"/>
+        </w:rPr>
+        <w:t xml:space="preserve"> costs </w:t>
       </w:r>
       <w:r>
         <w:rPr>
@@ -1269,30 +1317,48 @@
     </w:p>
     <w:p>
       <w:pPr>
-        <w:pStyle w:val="p1"/>
-      </w:pPr>
-      <w:bookmarkStart w:id="24" w:name="_Hlk154663631"/>
-      <w:r>
+        <w:spacing w:before="1" w:after="3" w:line="232" w:lineRule="auto"/>
+        <w:rPr>
+          <w:sz w:val="24"/>
+          <w:szCs w:val="24"/>
+        </w:rPr>
+      </w:pPr>
+    </w:p>
+    <w:p>
+      <w:pPr>
+        <w:spacing w:before="1" w:after="3" w:line="232" w:lineRule="auto"/>
+        <w:rPr>
+          <w:sz w:val="24"/>
+          <w:szCs w:val="24"/>
+        </w:rPr>
+      </w:pPr>
+      <w:r>
+        <w:rPr>
+          <w:sz w:val="24"/>
+          <w:szCs w:val="24"/>
+        </w:rPr>
         <w:t>[[PROGRAM_TABLES]]</w:t>
-      </w:r>
-      <w:r>
-        <w:rPr>
-          <w:rStyle w:val="apple-converted-space"/>
-        </w:rPr>
-        <w:t> </w:t>
       </w:r>
     </w:p>
     <w:p>
       <w:pPr>
         <w:pStyle w:val="BodyText"/>
         <w:spacing w:line="232" w:lineRule="auto"/>
-        <w:ind w:left="0" w:right="371"/>
+        <w:ind w:right="371"/>
         <w:jc w:val="both"/>
         <w:rPr>
           <w:sz w:val="24"/>
           <w:szCs w:val="24"/>
         </w:rPr>
       </w:pPr>
+      <w:bookmarkStart w:id="24" w:name="_Hlk154663631"/>
+      <w:r>
+        <w:rPr>
+          <w:sz w:val="24"/>
+          <w:szCs w:val="24"/>
+        </w:rPr>
+        <w:br w:type="textWrapping" w:clear="all"/>
+      </w:r>
     </w:p>
     <w:p>
       <w:pPr>
@@ -1936,6 +2002,7 @@
         </w:rPr>
         <w:t xml:space="preserve"> </w:t>
       </w:r>
+      <w:proofErr w:type="gramStart"/>
       <w:r>
         <w:rPr>
           <w:sz w:val="24"/>
@@ -1965,6 +2032,7 @@
         </w:rPr>
         <w:t>)</w:t>
       </w:r>
+      <w:proofErr w:type="gramEnd"/>
       <w:r>
         <w:rPr>
           <w:spacing w:val="-3"/>
@@ -2352,27 +2420,15 @@
         <w:t>treasury_contact_email</w:t>
       </w:r>
       <w:proofErr w:type="spellEnd"/>
-      <w:r>
-        <w:rPr>
-          <w:sz w:val="24"/>
-          <w:szCs w:val="24"/>
-        </w:rPr>
-        <w:t>]</w:t>
-      </w:r>
-      <w:r>
-        <w:rPr>
-          <w:sz w:val="24"/>
-          <w:szCs w:val="24"/>
-        </w:rPr>
-        <w:t xml:space="preserve"> </w:t>
-      </w:r>
-      <w:r>
-        <w:rPr>
-          <w:sz w:val="24"/>
-          <w:szCs w:val="24"/>
-        </w:rPr>
-        <w:t>.</w:t>
-      </w:r>
+      <w:proofErr w:type="gramStart"/>
+      <w:r>
+        <w:rPr>
+          <w:sz w:val="24"/>
+          <w:szCs w:val="24"/>
+        </w:rPr>
+        <w:t>] .</w:t>
+      </w:r>
+      <w:proofErr w:type="gramEnd"/>
       <w:r>
         <w:rPr>
           <w:sz w:val="24"/>
@@ -2692,6 +2748,7 @@
         </w:rPr>
         <w:t xml:space="preserve"> </w:t>
       </w:r>
+      <w:proofErr w:type="gramStart"/>
       <w:r>
         <w:rPr>
           <w:sz w:val="24"/>
@@ -2721,6 +2778,7 @@
         </w:rPr>
         <w:t>)</w:t>
       </w:r>
+      <w:proofErr w:type="gramEnd"/>
       <w:r>
         <w:rPr>
           <w:sz w:val="24"/>
@@ -2786,14 +2844,14 @@
           <w:sz w:val="24"/>
           <w:szCs w:val="24"/>
         </w:rPr>
-        <w:t xml:space="preserve">at </w:t>
-      </w:r>
-      <w:r>
-        <w:rPr>
-          <w:sz w:val="24"/>
-          <w:szCs w:val="24"/>
-        </w:rPr>
-        <w:t>[</w:t>
+        <w:t>at</w:t>
+      </w:r>
+      <w:r>
+        <w:rPr>
+          <w:sz w:val="24"/>
+          <w:szCs w:val="24"/>
+        </w:rPr>
+        <w:t xml:space="preserve"> [</w:t>
       </w:r>
       <w:proofErr w:type="spellStart"/>
       <w:r>
@@ -2804,41 +2862,28 @@
         <w:t>treasury_contact_email</w:t>
       </w:r>
       <w:proofErr w:type="spellEnd"/>
-      <w:r>
-        <w:rPr>
-          <w:sz w:val="24"/>
-          <w:szCs w:val="24"/>
-        </w:rPr>
-        <w:t>]</w:t>
-      </w:r>
-      <w:r>
-        <w:rPr>
-          <w:sz w:val="24"/>
-          <w:szCs w:val="24"/>
-        </w:rPr>
-        <w:t xml:space="preserve"> </w:t>
-      </w:r>
-      <w:r>
-        <w:rPr>
-          <w:sz w:val="24"/>
-          <w:szCs w:val="24"/>
-        </w:rPr>
-        <w:t>.</w:t>
-      </w:r>
-      <w:r>
-        <w:rPr>
-          <w:sz w:val="24"/>
-          <w:szCs w:val="24"/>
-        </w:rPr>
-        <w:t xml:space="preserve"> </w:t>
-      </w:r>
-      <w:hyperlink r:id="rId20"/>
-      <w:r>
-        <w:rPr>
-          <w:sz w:val="24"/>
-          <w:szCs w:val="24"/>
-        </w:rPr>
-        <w:t xml:space="preserve"> Thank you.</w:t>
+      <w:proofErr w:type="gramStart"/>
+      <w:r>
+        <w:rPr>
+          <w:sz w:val="24"/>
+          <w:szCs w:val="24"/>
+        </w:rPr>
+        <w:t>] .</w:t>
+      </w:r>
+      <w:proofErr w:type="gramEnd"/>
+      <w:r>
+        <w:rPr>
+          <w:sz w:val="24"/>
+          <w:szCs w:val="24"/>
+        </w:rPr>
+        <w:t xml:space="preserve"> </w:t>
+      </w:r>
+      <w:r>
+        <w:rPr>
+          <w:sz w:val="24"/>
+          <w:szCs w:val="24"/>
+        </w:rPr>
+        <w:t>Thank you.</w:t>
       </w:r>
     </w:p>
     <w:bookmarkEnd w:id="30"/>
@@ -3087,7 +3132,7 @@
       </w:pPr>
     </w:p>
     <w:sectPr>
-      <w:headerReference w:type="default" r:id="rId21"/>
+      <w:headerReference w:type="default" r:id="rId20"/>
       <w:type w:val="continuous"/>
       <w:pgSz w:w="12240" w:h="15840"/>
       <w:pgMar w:top="1440" w:right="1440" w:bottom="1440" w:left="1440" w:header="720" w:footer="720" w:gutter="0"/>
@@ -3811,15 +3856,6 @@
             <w:sz w:val="19"/>
             <w:szCs w:val="23"/>
           </w:rPr>
-        </w:r>
-        <w:r>
-          <w:rPr>
-            <w:rFonts w:ascii="Copperplate Gothic Bold" w:hAnsi="Copperplate Gothic Bold"/>
-            <w:noProof/>
-            <w:color w:val="1A8035"/>
-            <w:sz w:val="19"/>
-            <w:szCs w:val="23"/>
-          </w:rPr>
           <w:pict w14:anchorId="3EB2B626">
             <v:shapetype id="_x0000_t136" coordsize="21600,21600" o:spt="136" adj="10800" path="m@7,l@8,m@5,21600l@6,21600e">
               <v:formulas>
@@ -3845,7 +3881,7 @@
               </v:handles>
               <o:lock v:ext="edit" text="t" shapetype="t"/>
             </v:shapetype>
-            <v:shape id="PowerPlusWaterMarkObject357831064" o:spid="_x0000_s1027" type="#_x0000_t136" alt="" style="position:absolute;left:0;text-align:left;margin-left:0;margin-top:0;width:412.4pt;height:247.45pt;rotation:315;z-index:-251655168;mso-wrap-edited:f;mso-width-percent:0;mso-height-percent:0;mso-position-horizontal:center;mso-position-horizontal-relative:margin;mso-position-vertical:center;mso-position-vertical-relative:margin;mso-width-percent:0;mso-height-percent:0" o:allowincell="f" fillcolor="silver" stroked="f">
+            <v:shape id="PowerPlusWaterMarkObject357831064" o:spid="_x0000_s1027" type="#_x0000_t136" style="position:absolute;left:0;text-align:left;margin-left:0;margin-top:0;width:412.4pt;height:247.45pt;rotation:315;z-index:-251655168;mso-position-horizontal:center;mso-position-horizontal-relative:margin;mso-position-vertical:center;mso-position-vertical-relative:margin" o:allowincell="f" fillcolor="silver" stroked="f">
               <v:fill opacity=".5"/>
               <v:textpath style="font-family:&quot;Calibri&quot;;font-size:1pt" string="DRAFT"/>
               <w10:wrap anchorx="margin" anchory="margin"/>
@@ -3857,13 +3893,6 @@
     <w:r>
       <w:rPr>
         <w:rFonts w:ascii="Calibri" w:hAnsi="Calibri"/>
-        <w:noProof/>
-      </w:rPr>
-    </w:r>
-    <w:r>
-      <w:rPr>
-        <w:rFonts w:ascii="Calibri" w:hAnsi="Calibri"/>
-        <w:noProof/>
       </w:rPr>
       <w:object w:dxaOrig="1440" w:dyaOrig="1440" w14:anchorId="6B4A257F">
         <v:shapetype id="_x0000_t75" coordsize="21600,21600" o:spt="75" o:preferrelative="t" path="m@4@5l@4@11@9@11@9@5xe" filled="f" stroked="f">
@@ -3885,11 +3914,11 @@
           <v:path o:extrusionok="f" gradientshapeok="t" o:connecttype="rect"/>
           <o:lock v:ext="edit" aspectratio="t"/>
         </v:shapetype>
-        <v:shape id="_x0000_s1026" type="#_x0000_t75" alt="" style="position:absolute;left:0;text-align:left;margin-left:65.25pt;margin-top:21.4pt;width:63.55pt;height:53.85pt;z-index:251659264;visibility:visible;mso-wrap-edited:f;mso-width-percent:0;mso-height-percent:0;mso-position-horizontal-relative:page;mso-position-vertical-relative:page;mso-width-percent:0;mso-height-percent:0" o:allowincell="f" fillcolor="window">
+        <v:shape id="_x0000_s1026" type="#_x0000_t75" style="position:absolute;left:0;text-align:left;margin-left:65.25pt;margin-top:21.4pt;width:63.55pt;height:53.85pt;z-index:251659264;visibility:visible;mso-wrap-edited:f;mso-position-horizontal-relative:page;mso-position-vertical-relative:page" o:allowincell="f" fillcolor="window">
           <v:imagedata r:id="rId1" o:title=""/>
           <w10:wrap anchorx="page" anchory="page"/>
         </v:shape>
-        <o:OLEObject Type="Embed" ProgID="Word.Picture.8" ShapeID="_x0000_s1026" DrawAspect="Content" ObjectID="_1824480504" r:id="rId2"/>
+        <o:OLEObject Type="Embed" ProgID="Word.Picture.8" ShapeID="_x0000_s1026" DrawAspect="Content" ObjectID="_1829385731" r:id="rId2"/>
       </w:object>
     </w:r>
     <w:r>
@@ -4319,119 +4348,6 @@
     </w:lvl>
   </w:abstractNum>
   <w:abstractNum w:abstractNumId="4" w15:restartNumberingAfterBreak="0">
-    <w:nsid w:val="43FB2492"/>
-    <w:multiLevelType w:val="multilevel"/>
-    <w:tmpl w:val="7EDC64E8"/>
-    <w:lvl w:ilvl="0">
-      <w:start w:val="1"/>
-      <w:numFmt w:val="decimal"/>
-      <w:lvlText w:val="%1."/>
-      <w:lvlJc w:val="left"/>
-      <w:pPr>
-        <w:tabs>
-          <w:tab w:val="num" w:pos="720"/>
-        </w:tabs>
-        <w:ind w:left="720" w:hanging="360"/>
-      </w:pPr>
-    </w:lvl>
-    <w:lvl w:ilvl="1" w:tentative="1">
-      <w:start w:val="1"/>
-      <w:numFmt w:val="decimal"/>
-      <w:lvlText w:val="%2."/>
-      <w:lvlJc w:val="left"/>
-      <w:pPr>
-        <w:tabs>
-          <w:tab w:val="num" w:pos="1440"/>
-        </w:tabs>
-        <w:ind w:left="1440" w:hanging="360"/>
-      </w:pPr>
-    </w:lvl>
-    <w:lvl w:ilvl="2" w:tentative="1">
-      <w:start w:val="1"/>
-      <w:numFmt w:val="decimal"/>
-      <w:lvlText w:val="%3."/>
-      <w:lvlJc w:val="left"/>
-      <w:pPr>
-        <w:tabs>
-          <w:tab w:val="num" w:pos="2160"/>
-        </w:tabs>
-        <w:ind w:left="2160" w:hanging="360"/>
-      </w:pPr>
-    </w:lvl>
-    <w:lvl w:ilvl="3" w:tentative="1">
-      <w:start w:val="1"/>
-      <w:numFmt w:val="decimal"/>
-      <w:lvlText w:val="%4."/>
-      <w:lvlJc w:val="left"/>
-      <w:pPr>
-        <w:tabs>
-          <w:tab w:val="num" w:pos="2880"/>
-        </w:tabs>
-        <w:ind w:left="2880" w:hanging="360"/>
-      </w:pPr>
-    </w:lvl>
-    <w:lvl w:ilvl="4" w:tentative="1">
-      <w:start w:val="1"/>
-      <w:numFmt w:val="decimal"/>
-      <w:lvlText w:val="%5."/>
-      <w:lvlJc w:val="left"/>
-      <w:pPr>
-        <w:tabs>
-          <w:tab w:val="num" w:pos="3600"/>
-        </w:tabs>
-        <w:ind w:left="3600" w:hanging="360"/>
-      </w:pPr>
-    </w:lvl>
-    <w:lvl w:ilvl="5" w:tentative="1">
-      <w:start w:val="1"/>
-      <w:numFmt w:val="decimal"/>
-      <w:lvlText w:val="%6."/>
-      <w:lvlJc w:val="left"/>
-      <w:pPr>
-        <w:tabs>
-          <w:tab w:val="num" w:pos="4320"/>
-        </w:tabs>
-        <w:ind w:left="4320" w:hanging="360"/>
-      </w:pPr>
-    </w:lvl>
-    <w:lvl w:ilvl="6" w:tentative="1">
-      <w:start w:val="1"/>
-      <w:numFmt w:val="decimal"/>
-      <w:lvlText w:val="%7."/>
-      <w:lvlJc w:val="left"/>
-      <w:pPr>
-        <w:tabs>
-          <w:tab w:val="num" w:pos="5040"/>
-        </w:tabs>
-        <w:ind w:left="5040" w:hanging="360"/>
-      </w:pPr>
-    </w:lvl>
-    <w:lvl w:ilvl="7" w:tentative="1">
-      <w:start w:val="1"/>
-      <w:numFmt w:val="decimal"/>
-      <w:lvlText w:val="%8."/>
-      <w:lvlJc w:val="left"/>
-      <w:pPr>
-        <w:tabs>
-          <w:tab w:val="num" w:pos="5760"/>
-        </w:tabs>
-        <w:ind w:left="5760" w:hanging="360"/>
-      </w:pPr>
-    </w:lvl>
-    <w:lvl w:ilvl="8" w:tentative="1">
-      <w:start w:val="1"/>
-      <w:numFmt w:val="decimal"/>
-      <w:lvlText w:val="%9."/>
-      <w:lvlJc w:val="left"/>
-      <w:pPr>
-        <w:tabs>
-          <w:tab w:val="num" w:pos="6480"/>
-        </w:tabs>
-        <w:ind w:left="6480" w:hanging="360"/>
-      </w:pPr>
-    </w:lvl>
-  </w:abstractNum>
-  <w:abstractNum w:abstractNumId="5" w15:restartNumberingAfterBreak="0">
     <w:nsid w:val="473D265E"/>
     <w:multiLevelType w:val="hybridMultilevel"/>
     <w:tmpl w:val="3B42CDB2"/>
@@ -4517,7 +4433,7 @@
       </w:pPr>
     </w:lvl>
   </w:abstractNum>
-  <w:abstractNum w:abstractNumId="6" w15:restartNumberingAfterBreak="0">
+  <w:abstractNum w:abstractNumId="5" w15:restartNumberingAfterBreak="0">
     <w:nsid w:val="48F22B46"/>
     <w:multiLevelType w:val="hybridMultilevel"/>
     <w:tmpl w:val="B8261D1C"/>
@@ -4603,7 +4519,7 @@
       </w:pPr>
     </w:lvl>
   </w:abstractNum>
-  <w:abstractNum w:abstractNumId="7" w15:restartNumberingAfterBreak="0">
+  <w:abstractNum w:abstractNumId="6" w15:restartNumberingAfterBreak="0">
     <w:nsid w:val="4B7B6109"/>
     <w:multiLevelType w:val="hybridMultilevel"/>
     <w:tmpl w:val="BEEE294C"/>
@@ -4689,7 +4605,7 @@
       </w:pPr>
     </w:lvl>
   </w:abstractNum>
-  <w:abstractNum w:abstractNumId="8" w15:restartNumberingAfterBreak="0">
+  <w:abstractNum w:abstractNumId="7" w15:restartNumberingAfterBreak="0">
     <w:nsid w:val="659F5228"/>
     <w:multiLevelType w:val="hybridMultilevel"/>
     <w:tmpl w:val="059A2AD2"/>
@@ -4775,127 +4691,14 @@
       </w:pPr>
     </w:lvl>
   </w:abstractNum>
-  <w:abstractNum w:abstractNumId="9" w15:restartNumberingAfterBreak="0">
-    <w:nsid w:val="734E5601"/>
-    <w:multiLevelType w:val="multilevel"/>
-    <w:tmpl w:val="43324C2E"/>
-    <w:lvl w:ilvl="0">
-      <w:start w:val="1"/>
-      <w:numFmt w:val="decimal"/>
-      <w:lvlText w:val="%1."/>
-      <w:lvlJc w:val="left"/>
-      <w:pPr>
-        <w:tabs>
-          <w:tab w:val="num" w:pos="720"/>
-        </w:tabs>
-        <w:ind w:left="720" w:hanging="360"/>
-      </w:pPr>
-    </w:lvl>
-    <w:lvl w:ilvl="1" w:tentative="1">
-      <w:start w:val="1"/>
-      <w:numFmt w:val="decimal"/>
-      <w:lvlText w:val="%2."/>
-      <w:lvlJc w:val="left"/>
-      <w:pPr>
-        <w:tabs>
-          <w:tab w:val="num" w:pos="1440"/>
-        </w:tabs>
-        <w:ind w:left="1440" w:hanging="360"/>
-      </w:pPr>
-    </w:lvl>
-    <w:lvl w:ilvl="2" w:tentative="1">
-      <w:start w:val="1"/>
-      <w:numFmt w:val="decimal"/>
-      <w:lvlText w:val="%3."/>
-      <w:lvlJc w:val="left"/>
-      <w:pPr>
-        <w:tabs>
-          <w:tab w:val="num" w:pos="2160"/>
-        </w:tabs>
-        <w:ind w:left="2160" w:hanging="360"/>
-      </w:pPr>
-    </w:lvl>
-    <w:lvl w:ilvl="3" w:tentative="1">
-      <w:start w:val="1"/>
-      <w:numFmt w:val="decimal"/>
-      <w:lvlText w:val="%4."/>
-      <w:lvlJc w:val="left"/>
-      <w:pPr>
-        <w:tabs>
-          <w:tab w:val="num" w:pos="2880"/>
-        </w:tabs>
-        <w:ind w:left="2880" w:hanging="360"/>
-      </w:pPr>
-    </w:lvl>
-    <w:lvl w:ilvl="4" w:tentative="1">
-      <w:start w:val="1"/>
-      <w:numFmt w:val="decimal"/>
-      <w:lvlText w:val="%5."/>
-      <w:lvlJc w:val="left"/>
-      <w:pPr>
-        <w:tabs>
-          <w:tab w:val="num" w:pos="3600"/>
-        </w:tabs>
-        <w:ind w:left="3600" w:hanging="360"/>
-      </w:pPr>
-    </w:lvl>
-    <w:lvl w:ilvl="5" w:tentative="1">
-      <w:start w:val="1"/>
-      <w:numFmt w:val="decimal"/>
-      <w:lvlText w:val="%6."/>
-      <w:lvlJc w:val="left"/>
-      <w:pPr>
-        <w:tabs>
-          <w:tab w:val="num" w:pos="4320"/>
-        </w:tabs>
-        <w:ind w:left="4320" w:hanging="360"/>
-      </w:pPr>
-    </w:lvl>
-    <w:lvl w:ilvl="6" w:tentative="1">
-      <w:start w:val="1"/>
-      <w:numFmt w:val="decimal"/>
-      <w:lvlText w:val="%7."/>
-      <w:lvlJc w:val="left"/>
-      <w:pPr>
-        <w:tabs>
-          <w:tab w:val="num" w:pos="5040"/>
-        </w:tabs>
-        <w:ind w:left="5040" w:hanging="360"/>
-      </w:pPr>
-    </w:lvl>
-    <w:lvl w:ilvl="7" w:tentative="1">
-      <w:start w:val="1"/>
-      <w:numFmt w:val="decimal"/>
-      <w:lvlText w:val="%8."/>
-      <w:lvlJc w:val="left"/>
-      <w:pPr>
-        <w:tabs>
-          <w:tab w:val="num" w:pos="5760"/>
-        </w:tabs>
-        <w:ind w:left="5760" w:hanging="360"/>
-      </w:pPr>
-    </w:lvl>
-    <w:lvl w:ilvl="8" w:tentative="1">
-      <w:start w:val="1"/>
-      <w:numFmt w:val="decimal"/>
-      <w:lvlText w:val="%9."/>
-      <w:lvlJc w:val="left"/>
-      <w:pPr>
-        <w:tabs>
-          <w:tab w:val="num" w:pos="6480"/>
-        </w:tabs>
-        <w:ind w:left="6480" w:hanging="360"/>
-      </w:pPr>
-    </w:lvl>
-  </w:abstractNum>
   <w:num w:numId="1" w16cid:durableId="477040387">
-    <w:abstractNumId w:val="8"/>
+    <w:abstractNumId w:val="7"/>
   </w:num>
   <w:num w:numId="2" w16cid:durableId="1280261286">
     <w:abstractNumId w:val="2"/>
   </w:num>
   <w:num w:numId="3" w16cid:durableId="1048726491">
-    <w:abstractNumId w:val="5"/>
+    <w:abstractNumId w:val="4"/>
   </w:num>
   <w:num w:numId="4" w16cid:durableId="1566910891">
     <w:abstractNumId w:val="0"/>
@@ -4904,19 +4707,13 @@
     <w:abstractNumId w:val="1"/>
   </w:num>
   <w:num w:numId="6" w16cid:durableId="1418405689">
-    <w:abstractNumId w:val="7"/>
+    <w:abstractNumId w:val="6"/>
   </w:num>
   <w:num w:numId="7" w16cid:durableId="1460419141">
     <w:abstractNumId w:val="3"/>
   </w:num>
   <w:num w:numId="8" w16cid:durableId="1252589883">
-    <w:abstractNumId w:val="6"/>
-  </w:num>
-  <w:num w:numId="9" w16cid:durableId="169636539">
-    <w:abstractNumId w:val="9"/>
-  </w:num>
-  <w:num w:numId="10" w16cid:durableId="1453085824">
-    <w:abstractNumId w:val="4"/>
+    <w:abstractNumId w:val="5"/>
   </w:num>
 </w:numbering>
 </file>
@@ -5535,26 +5332,28 @@
       <w:szCs w:val="27"/>
     </w:rPr>
   </w:style>
-  <w:style w:type="paragraph" w:customStyle="1" w:styleId="p1">
-    <w:name w:val="p1"/>
-    <w:basedOn w:val="Normal"/>
-    <w:rsid w:val="00527B24"/>
-    <w:pPr>
-      <w:widowControl/>
-      <w:autoSpaceDE/>
-      <w:autoSpaceDN/>
-      <w:spacing w:before="100" w:beforeAutospacing="1" w:after="100" w:afterAutospacing="1"/>
-    </w:pPr>
+  <w:style w:type="character" w:styleId="Hyperlink">
+    <w:name w:val="Hyperlink"/>
+    <w:basedOn w:val="DefaultParagraphFont"/>
+    <w:uiPriority w:val="99"/>
+    <w:unhideWhenUsed/>
+    <w:rsid w:val="00A81417"/>
     <w:rPr>
-      <w:sz w:val="24"/>
-      <w:szCs w:val="24"/>
-      <w:lang w:val="en-IN" w:eastAsia="en-GB"/>
+      <w:color w:val="0000FF" w:themeColor="hyperlink"/>
+      <w:u w:val="single"/>
     </w:rPr>
   </w:style>
-  <w:style w:type="character" w:customStyle="1" w:styleId="apple-converted-space">
-    <w:name w:val="apple-converted-space"/>
+  <w:style w:type="character" w:styleId="UnresolvedMention">
+    <w:name w:val="Unresolved Mention"/>
     <w:basedOn w:val="DefaultParagraphFont"/>
-    <w:rsid w:val="00C864C7"/>
+    <w:uiPriority w:val="99"/>
+    <w:semiHidden/>
+    <w:unhideWhenUsed/>
+    <w:rsid w:val="00A81417"/>
+    <w:rPr>
+      <w:color w:val="605E5C"/>
+      <w:shd w:val="clear" w:color="auto" w:fill="E1DFDD"/>
+    </w:rPr>
   </w:style>
 </w:styles>
 </file>
@@ -5843,6 +5642,12 @@
 </file>
 
 <file path=customXml/item1.xml><?xml version="1.0" encoding="utf-8"?>
+<p:properties xmlns:p="http://schemas.microsoft.com/office/2006/metadata/properties" xmlns:xsi="http://www.w3.org/2001/XMLSchema-instance" xmlns:pc="http://schemas.microsoft.com/office/infopath/2007/PartnerControls">
+  <documentManagement/>
+</p:properties>
+</file>
+
+<file path=customXml/item2.xml><?xml version="1.0" encoding="utf-8"?>
 <?mso-contentType ?>
 <FormTemplates xmlns="http://schemas.microsoft.com/sharepoint/v3/contenttype/forms">
   <Display>DocumentLibraryForm</Display>
@@ -5851,7 +5656,7 @@
 </FormTemplates>
 </file>
 
-<file path=customXml/item2.xml><?xml version="1.0" encoding="utf-8"?>
+<file path=customXml/item3.xml><?xml version="1.0" encoding="utf-8"?>
 <ct:contentTypeSchema xmlns:ct="http://schemas.microsoft.com/office/2006/metadata/contentType" xmlns:ma="http://schemas.microsoft.com/office/2006/metadata/properties/metaAttributes" ct:_="" ma:_="" ma:contentTypeName="Document" ma:contentTypeID="0x010100F126565443E1F344BFAEE422504F4339" ma:contentTypeVersion="0" ma:contentTypeDescription="Create a new document." ma:contentTypeScope="" ma:versionID="492a193985b7199b3960d0605ff30ce1">
   <xsd:schema xmlns:xsd="http://www.w3.org/2001/XMLSchema" xmlns:xs="http://www.w3.org/2001/XMLSchema" xmlns:p="http://schemas.microsoft.com/office/2006/metadata/properties" targetNamespace="http://schemas.microsoft.com/office/2006/metadata/properties" ma:root="true" ma:fieldsID="b764bea3eb9b1a5be8fd57fac5fb459b">
     <xsd:element name="properties">
@@ -5965,13 +5770,22 @@
 </ct:contentTypeSchema>
 </file>
 
-<file path=customXml/item3.xml><?xml version="1.0" encoding="utf-8"?>
-<p:properties xmlns:p="http://schemas.microsoft.com/office/2006/metadata/properties" xmlns:xsi="http://www.w3.org/2001/XMLSchema-instance" xmlns:pc="http://schemas.microsoft.com/office/infopath/2007/PartnerControls">
-  <documentManagement/>
-</p:properties>
+<file path=customXml/itemProps1.xml><?xml version="1.0" encoding="utf-8"?>
+<ds:datastoreItem xmlns:ds="http://schemas.openxmlformats.org/officeDocument/2006/customXml" ds:itemID="{A5BE170D-67CC-493F-80F6-03FCA15C5893}">
+  <ds:schemaRefs>
+    <ds:schemaRef ds:uri="http://schemas.microsoft.com/office/infopath/2007/PartnerControls"/>
+    <ds:schemaRef ds:uri="http://schemas.microsoft.com/office/2006/documentManagement/types"/>
+    <ds:schemaRef ds:uri="http://schemas.microsoft.com/office/2006/metadata/properties"/>
+    <ds:schemaRef ds:uri="http://www.w3.org/XML/1998/namespace"/>
+    <ds:schemaRef ds:uri="http://purl.org/dc/dcmitype/"/>
+    <ds:schemaRef ds:uri="http://purl.org/dc/terms/"/>
+    <ds:schemaRef ds:uri="http://schemas.openxmlformats.org/package/2006/metadata/core-properties"/>
+    <ds:schemaRef ds:uri="http://purl.org/dc/elements/1.1/"/>
+  </ds:schemaRefs>
+</ds:datastoreItem>
 </file>
 
-<file path=customXml/itemProps1.xml><?xml version="1.0" encoding="utf-8"?>
+<file path=customXml/itemProps2.xml><?xml version="1.0" encoding="utf-8"?>
 <ds:datastoreItem xmlns:ds="http://schemas.openxmlformats.org/officeDocument/2006/customXml" ds:itemID="{2123481F-583C-4491-8BD7-A223B6902F04}">
   <ds:schemaRefs>
     <ds:schemaRef ds:uri="http://schemas.microsoft.com/sharepoint/v3/contenttype/forms"/>
@@ -5979,7 +5793,7 @@
 </ds:datastoreItem>
 </file>
 
-<file path=customXml/itemProps2.xml><?xml version="1.0" encoding="utf-8"?>
+<file path=customXml/itemProps3.xml><?xml version="1.0" encoding="utf-8"?>
 <ds:datastoreItem xmlns:ds="http://schemas.openxmlformats.org/officeDocument/2006/customXml" ds:itemID="{01DF460B-8754-4B34-B61F-D5EF1A2120E9}">
   <ds:schemaRefs>
     <ds:schemaRef ds:uri="http://schemas.microsoft.com/office/2006/metadata/contentType"/>
@@ -5993,19 +5807,4 @@
     <ds:schemaRef ds:uri="http://schemas.microsoft.com/office/infopath/2007/PartnerControls"/>
   </ds:schemaRefs>
 </ds:datastoreItem>
-</file>
-
-<file path=customXml/itemProps3.xml><?xml version="1.0" encoding="utf-8"?>
-<ds:datastoreItem xmlns:ds="http://schemas.openxmlformats.org/officeDocument/2006/customXml" ds:itemID="{A5BE170D-67CC-493F-80F6-03FCA15C5893}">
-  <ds:schemaRefs>
-    <ds:schemaRef ds:uri="http://schemas.microsoft.com/office/infopath/2007/PartnerControls"/>
-    <ds:schemaRef ds:uri="http://schemas.microsoft.com/office/2006/documentManagement/types"/>
-    <ds:schemaRef ds:uri="http://schemas.microsoft.com/office/2006/metadata/properties"/>
-    <ds:schemaRef ds:uri="http://www.w3.org/XML/1998/namespace"/>
-    <ds:schemaRef ds:uri="http://purl.org/dc/dcmitype/"/>
-    <ds:schemaRef ds:uri="http://purl.org/dc/terms/"/>
-    <ds:schemaRef ds:uri="http://schemas.openxmlformats.org/package/2006/metadata/core-properties"/>
-    <ds:schemaRef ds:uri="http://purl.org/dc/elements/1.1/"/>
-  </ds:schemaRefs>
-</ds:datastoreItem>
 </file>
</xml_diff>